<commit_message>
redemption ending for hoodlum
</commit_message>
<xml_diff>
--- a/Game/Hoodlum/Steal Everything.docx
+++ b/Game/Hoodlum/Steal Everything.docx
@@ -94,7 +94,21 @@
         <w:rPr>
           <w:rFonts w:cs="Times New Roman"/>
         </w:rPr>
-        <w:t>Walk in: The shopkeeper greets you. Would you like to look around. Be warry</w:t>
+        <w:t xml:space="preserve">Walk in: The shopkeeper greets you. Would you like to look around. </w:t>
+      </w:r>
+      <w:proofErr w:type="gramStart"/>
+      <w:r>
+        <w:rPr>
+          <w:rFonts w:cs="Times New Roman"/>
+        </w:rPr>
+        <w:t>Be</w:t>
+      </w:r>
+      <w:proofErr w:type="gramEnd"/>
+      <w:r>
+        <w:rPr>
+          <w:rFonts w:cs="Times New Roman"/>
+        </w:rPr>
+        <w:t xml:space="preserve"> warry</w:t>
       </w:r>
       <w:r>
         <w:rPr>
@@ -175,7 +189,15 @@
         <w:t>, h</w:t>
       </w:r>
       <w:r>
-        <w:t>e will definitely notice all the items that went missing.</w:t>
+        <w:t xml:space="preserve">e will </w:t>
+      </w:r>
+      <w:proofErr w:type="gramStart"/>
+      <w:r>
+        <w:t>definitely notice</w:t>
+      </w:r>
+      <w:proofErr w:type="gramEnd"/>
+      <w:r>
+        <w:t xml:space="preserve"> all the items that went missing.</w:t>
       </w:r>
       <w:r>
         <w:t xml:space="preserve"> </w:t>
@@ -251,276 +273,345 @@
       </w:r>
     </w:p>
     <w:p>
-      <w:r>
-        <w:t xml:space="preserve">He is equipped with </w:t>
-      </w:r>
-      <w:r>
-        <w:t xml:space="preserve">a </w:t>
-      </w:r>
-      <w:bookmarkStart w:id="0" w:name="_Hlk215344215"/>
+      <w:bookmarkStart w:id="0" w:name="_Hlk215345335"/>
+      <w:r>
+        <w:t>Ponder, Knight, Don’t Steal</w:t>
+      </w:r>
+    </w:p>
+    <w:p>
+      <w:r>
+        <w:tab/>
+        <w:t xml:space="preserve">Knight: He is equipped with a </w:t>
+      </w:r>
+      <w:bookmarkStart w:id="1" w:name="_Hlk215344215"/>
       <w:r>
         <w:t>sword and armor</w:t>
       </w:r>
+      <w:bookmarkEnd w:id="1"/>
+      <w:r>
+        <w:t>.</w:t>
+      </w:r>
+    </w:p>
+    <w:p>
+      <w:pPr>
+        <w:ind w:firstLine="720"/>
+      </w:pPr>
+      <w:r>
+        <w:t xml:space="preserve">Steal sword, Steal armor, </w:t>
+      </w:r>
+      <w:r>
+        <w:t>Continue out of forest</w:t>
+      </w:r>
+    </w:p>
+    <w:p>
+      <w:pPr>
+        <w:ind w:left="1440"/>
+      </w:pPr>
+      <w:r>
+        <w:lastRenderedPageBreak/>
+        <w:t xml:space="preserve">Steal sword: </w:t>
+      </w:r>
+      <w:r>
+        <w:t xml:space="preserve">You attempt to steal the sword from the </w:t>
+      </w:r>
+      <w:r>
+        <w:t>Knight,</w:t>
+      </w:r>
+      <w:r>
+        <w:t xml:space="preserve"> but he fights back and swings at you, you use what little defense skills you know to eventually take the sword from him and get away.</w:t>
+      </w:r>
+    </w:p>
+    <w:p>
+      <w:pPr>
+        <w:rPr>
+          <w:rFonts w:cs="Times New Roman"/>
+        </w:rPr>
+      </w:pPr>
+      <w:r>
+        <w:rPr>
+          <w:rFonts w:cs="Times New Roman"/>
+        </w:rPr>
+        <w:tab/>
+      </w:r>
+      <w:r>
+        <w:rPr>
+          <w:rFonts w:cs="Times New Roman"/>
+        </w:rPr>
+        <w:tab/>
+      </w:r>
+      <w:r>
+        <w:rPr>
+          <w:rFonts w:cs="Times New Roman"/>
+        </w:rPr>
+        <w:t>You are injured</w:t>
+      </w:r>
+    </w:p>
+    <w:p>
+      <w:pPr>
+        <w:rPr>
+          <w:rFonts w:cs="Times New Roman"/>
+        </w:rPr>
+      </w:pPr>
+      <w:r>
+        <w:rPr>
+          <w:rFonts w:cs="Times New Roman"/>
+        </w:rPr>
+        <w:tab/>
+      </w:r>
+      <w:r>
+        <w:rPr>
+          <w:rFonts w:cs="Times New Roman"/>
+        </w:rPr>
+        <w:tab/>
+      </w:r>
+      <w:r>
+        <w:rPr>
+          <w:rFonts w:cs="Times New Roman"/>
+        </w:rPr>
+        <w:t xml:space="preserve">Do nothing, </w:t>
+      </w:r>
+      <w:proofErr w:type="gramStart"/>
+      <w:r>
+        <w:rPr>
+          <w:rFonts w:cs="Times New Roman"/>
+        </w:rPr>
+        <w:t>Tend</w:t>
+      </w:r>
+      <w:proofErr w:type="gramEnd"/>
+      <w:r>
+        <w:rPr>
+          <w:rFonts w:cs="Times New Roman"/>
+        </w:rPr>
+        <w:t xml:space="preserve"> to wound</w:t>
+      </w:r>
+    </w:p>
+    <w:p>
+      <w:pPr>
+        <w:ind w:left="2160"/>
+        <w:rPr>
+          <w:rFonts w:cs="Times New Roman"/>
+        </w:rPr>
+      </w:pPr>
+      <w:proofErr w:type="spellStart"/>
+      <w:r>
+        <w:rPr>
+          <w:rFonts w:cs="Times New Roman"/>
+        </w:rPr>
+        <w:t>Tend</w:t>
+      </w:r>
+      <w:proofErr w:type="spellEnd"/>
+      <w:r>
+        <w:rPr>
+          <w:rFonts w:cs="Times New Roman"/>
+        </w:rPr>
+        <w:t xml:space="preserve">: </w:t>
+      </w:r>
+      <w:r>
+        <w:rPr>
+          <w:rFonts w:cs="Times New Roman"/>
+        </w:rPr>
+        <w:t>Y</w:t>
+      </w:r>
+      <w:r>
+        <w:rPr>
+          <w:rFonts w:cs="Times New Roman"/>
+        </w:rPr>
+        <w:t>ou tend to your wound as best as you can</w:t>
+      </w:r>
+      <w:r>
+        <w:rPr>
+          <w:rFonts w:cs="Times New Roman"/>
+        </w:rPr>
+        <w:t xml:space="preserve">, tearing off a piece of your already </w:t>
+      </w:r>
+      <w:r>
+        <w:rPr>
+          <w:rFonts w:cs="Times New Roman"/>
+        </w:rPr>
+        <w:t xml:space="preserve">dark red cloak </w:t>
+      </w:r>
+      <w:r>
+        <w:rPr>
+          <w:rFonts w:cs="Times New Roman"/>
+        </w:rPr>
+        <w:t xml:space="preserve">to cover the wound and tread on through the </w:t>
+      </w:r>
+      <w:r>
+        <w:rPr>
+          <w:rFonts w:cs="Times New Roman"/>
+        </w:rPr>
+        <w:t>forest.</w:t>
+      </w:r>
+    </w:p>
+    <w:p>
+      <w:pPr>
+        <w:ind w:left="1440"/>
+        <w:rPr>
+          <w:rFonts w:cs="Times New Roman"/>
+        </w:rPr>
+      </w:pPr>
+      <w:r>
+        <w:rPr>
+          <w:rFonts w:cs="Times New Roman"/>
+        </w:rPr>
+        <w:t>Steal armor: You have somehow stolen the armor from the Knight without him knowing, impressive. He is now vulnerable.</w:t>
+      </w:r>
+    </w:p>
+    <w:p>
+      <w:pPr>
+        <w:ind w:left="720" w:firstLine="720"/>
+        <w:rPr>
+          <w:rFonts w:cs="Times New Roman"/>
+        </w:rPr>
+      </w:pPr>
+      <w:r>
+        <w:rPr>
+          <w:rFonts w:cs="Times New Roman"/>
+        </w:rPr>
+        <w:t>Attack?</w:t>
+      </w:r>
+    </w:p>
+    <w:p>
+      <w:pPr>
+        <w:ind w:left="720" w:firstLine="720"/>
+        <w:rPr>
+          <w:rFonts w:cs="Times New Roman"/>
+        </w:rPr>
+      </w:pPr>
+      <w:r>
+        <w:rPr>
+          <w:rFonts w:cs="Times New Roman"/>
+        </w:rPr>
+        <w:t>Yes No</w:t>
+      </w:r>
+    </w:p>
+    <w:p>
+      <w:r>
+        <w:rPr>
+          <w:rFonts w:cs="Times New Roman"/>
+        </w:rPr>
+        <w:tab/>
+      </w:r>
+      <w:r>
+        <w:rPr>
+          <w:rFonts w:cs="Times New Roman"/>
+        </w:rPr>
+        <w:tab/>
+      </w:r>
+      <w:r>
+        <w:rPr>
+          <w:rFonts w:cs="Times New Roman"/>
+        </w:rPr>
+        <w:tab/>
+      </w:r>
+      <w:r>
+        <w:rPr>
+          <w:rFonts w:cs="Times New Roman"/>
+        </w:rPr>
+        <w:t>No:</w:t>
+      </w:r>
+      <w:r>
+        <w:t xml:space="preserve"> </w:t>
+      </w:r>
+      <w:r>
+        <w:t>Good hoodlum, no need to kick the Knight while he is down.</w:t>
+      </w:r>
       <w:bookmarkEnd w:id="0"/>
-      <w:r>
-        <w:t>.</w:t>
-      </w:r>
-    </w:p>
-    <w:p>
-      <w:r>
-        <w:t xml:space="preserve">Steal sword, Steal armor, </w:t>
-      </w:r>
-      <w:r>
-        <w:t>Continue out of forest</w:t>
+    </w:p>
+    <w:p>
+      <w:pPr>
+        <w:rPr>
+          <w:rFonts w:cs="Times New Roman"/>
+        </w:rPr>
+      </w:pPr>
+      <w:r>
+        <w:rPr>
+          <w:rFonts w:cs="Times New Roman"/>
+        </w:rPr>
+        <w:t xml:space="preserve">You </w:t>
+      </w:r>
+      <w:r>
+        <w:rPr>
+          <w:rFonts w:cs="Times New Roman"/>
+        </w:rPr>
+        <w:t xml:space="preserve">reach the end of the forest and come to </w:t>
+      </w:r>
+      <w:proofErr w:type="gramStart"/>
+      <w:r>
+        <w:rPr>
+          <w:rFonts w:cs="Times New Roman"/>
+        </w:rPr>
+        <w:t>a cave</w:t>
+      </w:r>
+      <w:proofErr w:type="gramEnd"/>
+      <w:r>
+        <w:rPr>
+          <w:rFonts w:cs="Times New Roman"/>
+        </w:rPr>
+        <w:t xml:space="preserve"> opening.</w:t>
+      </w:r>
+    </w:p>
+    <w:p>
+      <w:pPr>
+        <w:rPr>
+          <w:rFonts w:cs="Times New Roman"/>
+        </w:rPr>
+      </w:pPr>
+      <w:r>
+        <w:rPr>
+          <w:rFonts w:cs="Times New Roman"/>
+        </w:rPr>
+        <w:tab/>
+        <w:t>Enter?</w:t>
+      </w:r>
+    </w:p>
+    <w:p>
+      <w:pPr>
+        <w:rPr>
+          <w:rFonts w:cs="Times New Roman"/>
+        </w:rPr>
+      </w:pPr>
+      <w:r>
+        <w:rPr>
+          <w:rFonts w:cs="Times New Roman"/>
+        </w:rPr>
+        <w:tab/>
+        <w:t>Yes</w:t>
+      </w:r>
+      <w:r>
+        <w:rPr>
+          <w:rFonts w:cs="Times New Roman"/>
+        </w:rPr>
+        <w:t>/No</w:t>
       </w:r>
     </w:p>
     <w:p>
       <w:pPr>
         <w:ind w:left="720"/>
-      </w:pPr>
-      <w:r>
-        <w:t xml:space="preserve">Steal sword: </w:t>
-      </w:r>
-      <w:r>
-        <w:t xml:space="preserve">You attempt to steal the sword from the </w:t>
-      </w:r>
-      <w:r>
-        <w:t>Knight,</w:t>
-      </w:r>
-      <w:r>
-        <w:t xml:space="preserve"> but he fights back and swings at you, you use what little defense skills you know to eventually take the sword from him and get away.</w:t>
-      </w:r>
-    </w:p>
-    <w:p>
-      <w:pPr>
-        <w:rPr>
-          <w:rFonts w:cs="Times New Roman"/>
-        </w:rPr>
-      </w:pPr>
-      <w:r>
-        <w:rPr>
-          <w:rFonts w:cs="Times New Roman"/>
-        </w:rPr>
-        <w:lastRenderedPageBreak/>
-        <w:tab/>
-        <w:t>You are injured</w:t>
-      </w:r>
-    </w:p>
-    <w:p>
-      <w:pPr>
-        <w:rPr>
-          <w:rFonts w:cs="Times New Roman"/>
-        </w:rPr>
-      </w:pPr>
-      <w:r>
-        <w:rPr>
-          <w:rFonts w:cs="Times New Roman"/>
-        </w:rPr>
-        <w:tab/>
-        <w:t>Do nothing, Tend to wound</w:t>
-      </w:r>
-    </w:p>
-    <w:p>
-      <w:pPr>
-        <w:ind w:left="2160"/>
-        <w:rPr>
-          <w:rFonts w:cs="Times New Roman"/>
-        </w:rPr>
-      </w:pPr>
-      <w:r>
-        <w:rPr>
-          <w:rFonts w:cs="Times New Roman"/>
-        </w:rPr>
-        <w:t xml:space="preserve">Tend: </w:t>
-      </w:r>
-      <w:r>
-        <w:rPr>
-          <w:rFonts w:cs="Times New Roman"/>
-        </w:rPr>
-        <w:t>Y</w:t>
-      </w:r>
-      <w:r>
-        <w:rPr>
-          <w:rFonts w:cs="Times New Roman"/>
-        </w:rPr>
-        <w:t>ou tend to your wound as best as you can</w:t>
-      </w:r>
-      <w:r>
-        <w:rPr>
-          <w:rFonts w:cs="Times New Roman"/>
-        </w:rPr>
-        <w:t xml:space="preserve">, tearing off a piece of your already </w:t>
-      </w:r>
-      <w:r>
-        <w:rPr>
-          <w:rFonts w:cs="Times New Roman"/>
-        </w:rPr>
-        <w:t xml:space="preserve">dark red cloak </w:t>
-      </w:r>
-      <w:r>
-        <w:rPr>
-          <w:rFonts w:cs="Times New Roman"/>
-        </w:rPr>
-        <w:t xml:space="preserve">to cover the wound and tread on through the </w:t>
-      </w:r>
-      <w:r>
-        <w:rPr>
-          <w:rFonts w:cs="Times New Roman"/>
-        </w:rPr>
-        <w:t>forest.</w:t>
-      </w:r>
-    </w:p>
-    <w:p>
-      <w:pPr>
-        <w:ind w:left="720"/>
-        <w:rPr>
-          <w:rFonts w:cs="Times New Roman"/>
-        </w:rPr>
-      </w:pPr>
-      <w:r>
-        <w:rPr>
-          <w:rFonts w:cs="Times New Roman"/>
-        </w:rPr>
-        <w:t>Steal armor: You have somehow stolen the armor from the Knight without him knowing, impressive. He is now vulnerable.</w:t>
-      </w:r>
-    </w:p>
-    <w:p>
-      <w:pPr>
-        <w:ind w:left="720"/>
-        <w:rPr>
-          <w:rFonts w:cs="Times New Roman"/>
-        </w:rPr>
-      </w:pPr>
-      <w:r>
-        <w:rPr>
-          <w:rFonts w:cs="Times New Roman"/>
-        </w:rPr>
-        <w:t>Attack?</w:t>
-      </w:r>
-    </w:p>
-    <w:p>
-      <w:pPr>
-        <w:ind w:left="720"/>
-        <w:rPr>
-          <w:rFonts w:cs="Times New Roman"/>
-        </w:rPr>
-      </w:pPr>
-      <w:r>
-        <w:rPr>
-          <w:rFonts w:cs="Times New Roman"/>
-        </w:rPr>
-        <w:t>Yes No</w:t>
-      </w:r>
-    </w:p>
-    <w:p>
-      <w:r>
-        <w:rPr>
-          <w:rFonts w:cs="Times New Roman"/>
-        </w:rPr>
-        <w:tab/>
-      </w:r>
-      <w:r>
-        <w:rPr>
-          <w:rFonts w:cs="Times New Roman"/>
-        </w:rPr>
-        <w:tab/>
-      </w:r>
-      <w:r>
-        <w:rPr>
-          <w:rFonts w:cs="Times New Roman"/>
-        </w:rPr>
-        <w:t>No:</w:t>
-      </w:r>
-      <w:r>
+        <w:rPr>
+          <w:rFonts w:cs="Times New Roman"/>
+        </w:rPr>
+      </w:pPr>
+      <w:r>
+        <w:rPr>
+          <w:rFonts w:cs="Times New Roman"/>
+        </w:rPr>
+        <w:tab/>
+      </w:r>
+      <w:r>
+        <w:rPr>
+          <w:rFonts w:cs="Times New Roman"/>
+        </w:rPr>
+        <w:tab/>
+        <w:t>Yes: You enter the cave and find a treasure chest</w:t>
+      </w:r>
+      <w:r>
+        <w:rPr>
+          <w:rFonts w:cs="Times New Roman"/>
+        </w:rPr>
         <w:t xml:space="preserve"> </w:t>
       </w:r>
       <w:r>
-        <w:t>Good hoodlum, no need to kick the Knight while he is down</w:t>
-      </w:r>
-      <w:r>
-        <w:t>.</w:t>
-      </w:r>
-    </w:p>
-    <w:p>
-      <w:pPr>
-        <w:rPr>
-          <w:rFonts w:cs="Times New Roman"/>
-        </w:rPr>
-      </w:pPr>
-      <w:r>
-        <w:rPr>
-          <w:rFonts w:cs="Times New Roman"/>
-        </w:rPr>
-        <w:t xml:space="preserve">You </w:t>
-      </w:r>
-      <w:r>
-        <w:rPr>
-          <w:rFonts w:cs="Times New Roman"/>
-        </w:rPr>
-        <w:t>reach the end of the forest and come to a cave opening.</w:t>
-      </w:r>
-    </w:p>
-    <w:p>
-      <w:pPr>
-        <w:rPr>
-          <w:rFonts w:cs="Times New Roman"/>
-        </w:rPr>
-      </w:pPr>
-      <w:r>
-        <w:rPr>
-          <w:rFonts w:cs="Times New Roman"/>
-        </w:rPr>
-        <w:tab/>
-        <w:t>Enter?</w:t>
-      </w:r>
-    </w:p>
-    <w:p>
-      <w:pPr>
-        <w:rPr>
-          <w:rFonts w:cs="Times New Roman"/>
-        </w:rPr>
-      </w:pPr>
-      <w:r>
-        <w:rPr>
-          <w:rFonts w:cs="Times New Roman"/>
-        </w:rPr>
-        <w:tab/>
-        <w:t>Yes</w:t>
-      </w:r>
-      <w:r>
-        <w:rPr>
-          <w:rFonts w:cs="Times New Roman"/>
-        </w:rPr>
-        <w:t>/No</w:t>
-      </w:r>
-    </w:p>
-    <w:p>
-      <w:pPr>
-        <w:ind w:left="720"/>
-        <w:rPr>
-          <w:rFonts w:cs="Times New Roman"/>
-        </w:rPr>
-      </w:pPr>
-      <w:r>
-        <w:rPr>
-          <w:rFonts w:cs="Times New Roman"/>
-        </w:rPr>
-        <w:tab/>
-      </w:r>
-      <w:r>
-        <w:rPr>
-          <w:rFonts w:cs="Times New Roman"/>
-        </w:rPr>
-        <w:tab/>
-        <w:t>Yes: You enter the cave and find a treasure chest</w:t>
-      </w:r>
-      <w:r>
-        <w:rPr>
-          <w:rFonts w:cs="Times New Roman"/>
-        </w:rPr>
-        <w:t xml:space="preserve"> </w:t>
-      </w:r>
-      <w:r>
         <w:rPr>
           <w:rFonts w:cs="Times New Roman"/>
         </w:rPr>
@@ -625,7 +716,19 @@
         <w:rPr>
           <w:rFonts w:cs="Times New Roman"/>
         </w:rPr>
-        <w:t xml:space="preserve"> You really are a Pro Thief. I hope you wear this title with honor because I don’t know anyone else that would.</w:t>
+        <w:t xml:space="preserve"> You really are a </w:t>
+      </w:r>
+      <w:r>
+        <w:rPr>
+          <w:rFonts w:cs="Times New Roman"/>
+        </w:rPr>
+        <w:t>Master</w:t>
+      </w:r>
+      <w:r>
+        <w:rPr>
+          <w:rFonts w:cs="Times New Roman"/>
+        </w:rPr>
+        <w:t xml:space="preserve"> Thief. I hope you wear this title with honor because I don’t know anyone else that would.</w:t>
       </w:r>
     </w:p>
     <w:p>

</xml_diff>